<commit_message>
Updated resume to latex
</commit_message>
<xml_diff>
--- a/word/Vignesh_SureshKumar_Resume.docx
+++ b/word/Vignesh_SureshKumar_Resume.docx
@@ -284,8 +284,8 @@
       </w:tblPr>
       <w:tblGrid>
         <w:gridCol w:w="5395"/>
-        <w:gridCol w:w="3425"/>
-        <w:gridCol w:w="1970"/>
+        <w:gridCol w:w="4145"/>
+        <w:gridCol w:w="1250"/>
         <w:tblGridChange w:id="0">
           <w:tblGrid>
             <w:gridCol w:w="5395"/>
@@ -394,7 +394,7 @@
             <w:insideH w:val="none" w:sz="0" w:space="0" w:color="auto"/>
             <w:insideV w:val="none" w:sz="0" w:space="0" w:color="auto"/>
           </w:tblBorders>
-          <w:tblPrExChange w:id="1" w:author="Suresh Kumar, Vignesh" w:date="2024-06-22T19:46:00Z">
+          <w:tblPrExChange w:id="1" w:author="Suresh Kumar, Vignesh" w:date="2024-07-18T12:28:00Z">
             <w:tblPrEx>
               <w:tblW w:w="0" w:type="auto"/>
               <w:tblBorders>
@@ -410,7 +410,7 @@
         </w:tblPrEx>
         <w:trPr>
           <w:trHeight w:val="144"/>
-          <w:trPrChange w:id="2" w:author="Suresh Kumar, Vignesh" w:date="2024-06-22T19:46:00Z">
+          <w:trPrChange w:id="2" w:author="Suresh Kumar, Vignesh" w:date="2024-07-18T12:28:00Z">
             <w:trPr>
               <w:trHeight w:val="297"/>
             </w:trPr>
@@ -418,9 +418,9 @@
         </w:trPr>
         <w:tc>
           <w:tcPr>
-            <w:tcW w:w="8820" w:type="dxa"/>
+            <w:tcW w:w="9540" w:type="dxa"/>
             <w:gridSpan w:val="2"/>
-            <w:tcPrChange w:id="3" w:author="Suresh Kumar, Vignesh" w:date="2024-06-22T19:46:00Z">
+            <w:tcPrChange w:id="3" w:author="Suresh Kumar, Vignesh" w:date="2024-07-18T12:28:00Z">
               <w:tcPr>
                 <w:tcW w:w="8820" w:type="dxa"/>
                 <w:gridSpan w:val="2"/>
@@ -602,14 +602,34 @@
                 <w:sz w:val="21"/>
                 <w:szCs w:val="21"/>
               </w:rPr>
-              <w:t>3.9/4.0</w:t>
+              <w:t>3.9</w:t>
+            </w:r>
+            <w:ins w:id="6" w:author="Suresh Kumar, Vignesh" w:date="2024-08-07T13:40:00Z">
+              <w:r>
+                <w:rPr>
+                  <w:rFonts w:asciiTheme="majorHAnsi" w:hAnsiTheme="majorHAnsi" w:cs="Calibri"/>
+                  <w:iCs/>
+                  <w:sz w:val="21"/>
+                  <w:szCs w:val="21"/>
+                </w:rPr>
+                <w:t>2</w:t>
+              </w:r>
+            </w:ins>
+            <w:r>
+              <w:rPr>
+                <w:rFonts w:asciiTheme="majorHAnsi" w:hAnsiTheme="majorHAnsi" w:cs="Calibri"/>
+                <w:iCs/>
+                <w:sz w:val="21"/>
+                <w:szCs w:val="21"/>
+              </w:rPr>
+              <w:t>/4.0</w:t>
             </w:r>
           </w:p>
         </w:tc>
         <w:tc>
           <w:tcPr>
-            <w:tcW w:w="1970" w:type="dxa"/>
-            <w:tcPrChange w:id="6" w:author="Suresh Kumar, Vignesh" w:date="2024-06-22T19:46:00Z">
+            <w:tcW w:w="1250" w:type="dxa"/>
+            <w:tcPrChange w:id="7" w:author="Suresh Kumar, Vignesh" w:date="2024-07-18T12:28:00Z">
               <w:tcPr>
                 <w:tcW w:w="1970" w:type="dxa"/>
               </w:tcPr>
@@ -784,8 +804,66 @@
                 <w:sz w:val="21"/>
                 <w:szCs w:val="21"/>
               </w:rPr>
-              <w:t>Meta x MLH Fellowship</w:t>
+              <w:t xml:space="preserve">Meta </w:t>
             </w:r>
+            <w:ins w:id="8" w:author="Suresh Kumar, Vignesh" w:date="2024-07-14T17:40:00Z">
+              <w:r>
+                <w:rPr>
+                  <w:rFonts w:asciiTheme="majorHAnsi" w:hAnsiTheme="majorHAnsi" w:cs="Calibri"/>
+                  <w:b/>
+                  <w:bCs/>
+                  <w:sz w:val="21"/>
+                  <w:szCs w:val="21"/>
+                </w:rPr>
+                <w:t>&amp;</w:t>
+              </w:r>
+            </w:ins>
+            <w:del w:id="9" w:author="Suresh Kumar, Vignesh" w:date="2024-07-14T17:40:00Z">
+              <w:r>
+                <w:rPr>
+                  <w:rFonts w:asciiTheme="majorHAnsi" w:hAnsiTheme="majorHAnsi" w:cs="Calibri"/>
+                  <w:b/>
+                  <w:bCs/>
+                  <w:sz w:val="21"/>
+                  <w:szCs w:val="21"/>
+                </w:rPr>
+                <w:delText>x</w:delText>
+              </w:r>
+            </w:del>
+            <w:r>
+              <w:rPr>
+                <w:rFonts w:asciiTheme="majorHAnsi" w:hAnsiTheme="majorHAnsi" w:cs="Calibri"/>
+                <w:b/>
+                <w:bCs/>
+                <w:sz w:val="21"/>
+                <w:szCs w:val="21"/>
+              </w:rPr>
+              <w:t xml:space="preserve"> M</w:t>
+            </w:r>
+            <w:ins w:id="10" w:author="Suresh Kumar, Vignesh" w:date="2024-06-29T22:36:00Z">
+              <w:r>
+                <w:rPr>
+                  <w:rFonts w:asciiTheme="majorHAnsi" w:hAnsiTheme="majorHAnsi" w:cs="Calibri"/>
+                  <w:b/>
+                  <w:bCs/>
+                  <w:sz w:val="21"/>
+                  <w:szCs w:val="21"/>
+                </w:rPr>
+                <w:t>ajor League Hacking</w:t>
+              </w:r>
+            </w:ins>
+            <w:del w:id="11" w:author="Suresh Kumar, Vignesh" w:date="2024-06-29T22:36:00Z">
+              <w:r>
+                <w:rPr>
+                  <w:rFonts w:asciiTheme="majorHAnsi" w:hAnsiTheme="majorHAnsi" w:cs="Calibri"/>
+                  <w:b/>
+                  <w:bCs/>
+                  <w:sz w:val="21"/>
+                  <w:szCs w:val="21"/>
+                </w:rPr>
+                <w:delText>LH Fellowship</w:delText>
+              </w:r>
+            </w:del>
           </w:p>
         </w:tc>
         <w:tc>
@@ -888,6 +966,28 @@
                 <w:szCs w:val="21"/>
               </w:rPr>
             </w:pPr>
+            <w:ins w:id="12" w:author="Suresh Kumar, Vignesh" w:date="2024-07-06T16:50:00Z">
+              <w:r>
+                <w:rPr>
+                  <w:rFonts w:asciiTheme="majorHAnsi" w:hAnsiTheme="majorHAnsi" w:cs="Calibri"/>
+                  <w:bCs/>
+                  <w:sz w:val="21"/>
+                  <w:szCs w:val="21"/>
+                </w:rPr>
+                <w:t xml:space="preserve">Production </w:t>
+              </w:r>
+            </w:ins>
+            <w:del w:id="13" w:author="Suresh Kumar, Vignesh" w:date="2024-07-06T16:50:00Z">
+              <w:r>
+                <w:rPr>
+                  <w:rFonts w:asciiTheme="majorHAnsi" w:hAnsiTheme="majorHAnsi" w:cs="Calibri"/>
+                  <w:bCs/>
+                  <w:sz w:val="21"/>
+                  <w:szCs w:val="21"/>
+                </w:rPr>
+                <w:delText xml:space="preserve">Site Reliability </w:delText>
+              </w:r>
+            </w:del>
             <w:r>
               <w:rPr>
                 <w:rFonts w:asciiTheme="majorHAnsi" w:hAnsiTheme="majorHAnsi" w:cs="Calibri"/>
@@ -895,7 +995,7 @@
                 <w:sz w:val="21"/>
                 <w:szCs w:val="21"/>
               </w:rPr>
-              <w:t>Site Reliability Engineer Intern</w:t>
+              <w:t>Engineer Intern</w:t>
             </w:r>
           </w:p>
         </w:tc>
@@ -923,7 +1023,7 @@
                 <w:szCs w:val="21"/>
               </w:rPr>
             </w:pPr>
-            <w:del w:id="7" w:author="Suresh Kumar, Vignesh" w:date="2024-06-22T19:47:00Z">
+            <w:del w:id="14" w:author="Suresh Kumar, Vignesh" w:date="2024-06-22T19:47:00Z">
               <w:r>
                 <w:rPr>
                   <w:rFonts w:asciiTheme="majorHAnsi" w:hAnsiTheme="majorHAnsi" w:cs="Calibri"/>
@@ -962,7 +1062,7 @@
           <w:szCs w:val="21"/>
         </w:rPr>
       </w:pPr>
-      <w:ins w:id="8" w:author="Suresh Kumar, Vignesh" w:date="2024-06-22T19:38:00Z">
+      <w:ins w:id="15" w:author="Suresh Kumar, Vignesh" w:date="2024-06-22T19:38:00Z">
         <w:r>
           <w:rPr>
             <w:rFonts w:asciiTheme="majorHAnsi" w:hAnsiTheme="majorHAnsi" w:cs="Calibri"/>
@@ -973,7 +1073,7 @@
           <w:t xml:space="preserve">Developing </w:t>
         </w:r>
       </w:ins>
-      <w:del w:id="9" w:author="Suresh Kumar, Vignesh" w:date="2024-06-22T19:38:00Z">
+      <w:del w:id="16" w:author="Suresh Kumar, Vignesh" w:date="2024-06-22T19:38:00Z">
         <w:r>
           <w:rPr>
             <w:rFonts w:asciiTheme="majorHAnsi" w:hAnsiTheme="majorHAnsi" w:cs="Calibri"/>
@@ -984,7 +1084,7 @@
           <w:delText xml:space="preserve">Mentorship </w:delText>
         </w:r>
       </w:del>
-      <w:ins w:id="10" w:author="Suresh Kumar, Vignesh" w:date="2024-06-22T19:38:00Z">
+      <w:ins w:id="17" w:author="Suresh Kumar, Vignesh" w:date="2024-06-22T19:38:00Z">
         <w:r>
           <w:rPr>
             <w:rFonts w:asciiTheme="majorHAnsi" w:hAnsiTheme="majorHAnsi" w:cs="Calibri"/>
@@ -995,7 +1095,7 @@
           <w:t>real-world projects utilizing relev</w:t>
         </w:r>
       </w:ins>
-      <w:ins w:id="11" w:author="Suresh Kumar, Vignesh" w:date="2024-06-22T19:39:00Z">
+      <w:ins w:id="18" w:author="Suresh Kumar, Vignesh" w:date="2024-06-22T19:39:00Z">
         <w:r>
           <w:rPr>
             <w:rFonts w:asciiTheme="majorHAnsi" w:hAnsiTheme="majorHAnsi" w:cs="Calibri"/>
@@ -1003,10 +1103,32 @@
             <w:sz w:val="21"/>
             <w:szCs w:val="21"/>
           </w:rPr>
-          <w:t>ant SRE skills with mentorship from Meta engineers.</w:t>
+          <w:t xml:space="preserve">ant </w:t>
         </w:r>
       </w:ins>
-      <w:del w:id="12" w:author="Suresh Kumar, Vignesh" w:date="2024-06-22T19:38:00Z">
+      <w:ins w:id="19" w:author="Suresh Kumar, Vignesh" w:date="2024-07-08T10:51:00Z">
+        <w:r>
+          <w:rPr>
+            <w:rFonts w:asciiTheme="majorHAnsi" w:hAnsiTheme="majorHAnsi" w:cs="Calibri"/>
+            <w:iCs/>
+            <w:sz w:val="21"/>
+            <w:szCs w:val="21"/>
+          </w:rPr>
+          <w:t>SWE and SRE</w:t>
+        </w:r>
+      </w:ins>
+      <w:ins w:id="20" w:author="Suresh Kumar, Vignesh" w:date="2024-06-22T19:39:00Z">
+        <w:r>
+          <w:rPr>
+            <w:rFonts w:asciiTheme="majorHAnsi" w:hAnsiTheme="majorHAnsi" w:cs="Calibri"/>
+            <w:iCs/>
+            <w:sz w:val="21"/>
+            <w:szCs w:val="21"/>
+          </w:rPr>
+          <w:t xml:space="preserve"> skills with mentorship from Meta engineers.</w:t>
+        </w:r>
+      </w:ins>
+      <w:del w:id="21" w:author="Suresh Kumar, Vignesh" w:date="2024-06-22T19:38:00Z">
         <w:r>
           <w:rPr>
             <w:rFonts w:asciiTheme="majorHAnsi" w:hAnsiTheme="majorHAnsi" w:cs="Calibri"/>
@@ -1041,7 +1163,7 @@
           <w:szCs w:val="21"/>
         </w:rPr>
       </w:pPr>
-      <w:del w:id="13" w:author="Suresh Kumar, Vignesh" w:date="2024-06-22T19:39:00Z">
+      <w:del w:id="22" w:author="Suresh Kumar, Vignesh" w:date="2024-06-22T19:39:00Z">
         <w:r>
           <w:rPr>
             <w:rFonts w:asciiTheme="majorHAnsi" w:hAnsiTheme="majorHAnsi" w:cs="Calibri"/>
@@ -1070,7 +1192,7 @@
           <w:delText xml:space="preserve"> </w:delText>
         </w:r>
       </w:del>
-      <w:ins w:id="14" w:author="Suresh Kumar, Vignesh" w:date="2024-06-22T19:40:00Z">
+      <w:ins w:id="23" w:author="Suresh Kumar, Vignesh" w:date="2024-06-22T19:40:00Z">
         <w:r>
           <w:rPr>
             <w:rFonts w:asciiTheme="majorHAnsi" w:hAnsiTheme="majorHAnsi" w:cs="Calibri"/>
@@ -1078,10 +1200,43 @@
             <w:sz w:val="21"/>
             <w:szCs w:val="21"/>
           </w:rPr>
-          <w:t>Enrolled in 12-week hands-on curriculum covering core SRE concepts</w:t>
+          <w:t xml:space="preserve">Enrolled in 12-week hands-on curriculum covering </w:t>
         </w:r>
       </w:ins>
-      <w:ins w:id="15" w:author="Suresh Kumar, Vignesh" w:date="2024-06-22T19:45:00Z">
+      <w:ins w:id="24" w:author="Suresh Kumar, Vignesh" w:date="2024-07-06T16:50:00Z">
+        <w:r>
+          <w:rPr>
+            <w:rFonts w:asciiTheme="majorHAnsi" w:hAnsiTheme="majorHAnsi" w:cs="Calibri"/>
+            <w:iCs/>
+            <w:sz w:val="21"/>
+            <w:szCs w:val="21"/>
+          </w:rPr>
+          <w:t xml:space="preserve">key </w:t>
+        </w:r>
+      </w:ins>
+      <w:ins w:id="25" w:author="Suresh Kumar, Vignesh" w:date="2024-07-08T10:51:00Z">
+        <w:r>
+          <w:rPr>
+            <w:rFonts w:asciiTheme="majorHAnsi" w:hAnsiTheme="majorHAnsi" w:cs="Calibri"/>
+            <w:iCs/>
+            <w:sz w:val="21"/>
+            <w:szCs w:val="21"/>
+          </w:rPr>
+          <w:t xml:space="preserve">SRE </w:t>
+        </w:r>
+      </w:ins>
+      <w:ins w:id="26" w:author="Suresh Kumar, Vignesh" w:date="2024-06-22T19:40:00Z">
+        <w:r>
+          <w:rPr>
+            <w:rFonts w:asciiTheme="majorHAnsi" w:hAnsiTheme="majorHAnsi" w:cs="Calibri"/>
+            <w:iCs/>
+            <w:sz w:val="21"/>
+            <w:szCs w:val="21"/>
+          </w:rPr>
+          <w:t>concepts</w:t>
+        </w:r>
+      </w:ins>
+      <w:ins w:id="27" w:author="Suresh Kumar, Vignesh" w:date="2024-06-22T19:45:00Z">
         <w:r>
           <w:rPr>
             <w:rFonts w:asciiTheme="majorHAnsi" w:hAnsiTheme="majorHAnsi" w:cs="Calibri"/>
@@ -1092,7 +1247,7 @@
           <w:t xml:space="preserve">, augmented </w:t>
         </w:r>
       </w:ins>
-      <w:ins w:id="16" w:author="Suresh Kumar, Vignesh" w:date="2024-06-22T19:40:00Z">
+      <w:ins w:id="28" w:author="Suresh Kumar, Vignesh" w:date="2024-06-22T19:40:00Z">
         <w:r>
           <w:rPr>
             <w:rFonts w:asciiTheme="majorHAnsi" w:hAnsiTheme="majorHAnsi" w:cs="Calibri"/>
@@ -1103,7 +1258,7 @@
           <w:t xml:space="preserve">by </w:t>
         </w:r>
       </w:ins>
-      <w:ins w:id="17" w:author="Suresh Kumar, Vignesh" w:date="2024-06-22T19:41:00Z">
+      <w:ins w:id="29" w:author="Suresh Kumar, Vignesh" w:date="2024-06-22T19:41:00Z">
         <w:r>
           <w:rPr>
             <w:rFonts w:asciiTheme="majorHAnsi" w:hAnsiTheme="majorHAnsi" w:cs="Calibri"/>
@@ -1114,7 +1269,7 @@
           <w:t>events led by industry experts</w:t>
         </w:r>
       </w:ins>
-      <w:del w:id="18" w:author="Suresh Kumar, Vignesh" w:date="2024-06-22T19:39:00Z">
+      <w:del w:id="30" w:author="Suresh Kumar, Vignesh" w:date="2024-06-22T19:39:00Z">
         <w:r>
           <w:rPr>
             <w:rFonts w:asciiTheme="majorHAnsi" w:hAnsiTheme="majorHAnsi" w:cs="Calibri"/>
@@ -1210,14 +1365,14 @@
         <w:spacing w:line="300" w:lineRule="auto"/>
         <w:ind w:left="144" w:firstLine="0"/>
         <w:rPr>
-          <w:ins w:id="19" w:author="Suresh Kumar, Vignesh" w:date="2024-06-22T20:42:00Z"/>
+          <w:ins w:id="31" w:author="Suresh Kumar, Vignesh" w:date="2024-06-22T20:42:00Z"/>
           <w:rFonts w:asciiTheme="majorHAnsi" w:hAnsiTheme="majorHAnsi" w:cs="Calibri"/>
           <w:iCs/>
           <w:sz w:val="21"/>
           <w:szCs w:val="21"/>
         </w:rPr>
       </w:pPr>
-      <w:ins w:id="20" w:author="Suresh Kumar, Vignesh" w:date="2024-06-22T19:45:00Z">
+      <w:ins w:id="32" w:author="Suresh Kumar, Vignesh" w:date="2024-06-22T19:45:00Z">
         <w:r>
           <w:rPr>
             <w:rFonts w:asciiTheme="majorHAnsi" w:hAnsiTheme="majorHAnsi" w:cs="Calibri"/>
@@ -1227,7 +1382,7 @@
           <w:t>Working</w:t>
         </w:r>
       </w:ins>
-      <w:ins w:id="21" w:author="Suresh Kumar, Vignesh" w:date="2024-06-22T19:41:00Z">
+      <w:ins w:id="33" w:author="Suresh Kumar, Vignesh" w:date="2024-06-22T19:41:00Z">
         <w:r>
           <w:rPr>
             <w:rFonts w:asciiTheme="majorHAnsi" w:hAnsiTheme="majorHAnsi" w:cs="Calibri"/>
@@ -1237,7 +1392,7 @@
           <w:t xml:space="preserve"> with 10+ interns to cre</w:t>
         </w:r>
       </w:ins>
-      <w:ins w:id="22" w:author="Suresh Kumar, Vignesh" w:date="2024-06-22T19:42:00Z">
+      <w:ins w:id="34" w:author="Suresh Kumar, Vignesh" w:date="2024-06-22T19:42:00Z">
         <w:r>
           <w:rPr>
             <w:rFonts w:asciiTheme="majorHAnsi" w:hAnsiTheme="majorHAnsi" w:cs="Calibri"/>
@@ -1247,7 +1402,7 @@
           <w:t xml:space="preserve">ate a thoroughly developed </w:t>
         </w:r>
       </w:ins>
-      <w:ins w:id="23" w:author="Suresh Kumar, Vignesh" w:date="2024-06-22T19:43:00Z">
+      <w:ins w:id="35" w:author="Suresh Kumar, Vignesh" w:date="2024-06-22T19:43:00Z">
         <w:r>
           <w:rPr>
             <w:rFonts w:asciiTheme="majorHAnsi" w:hAnsiTheme="majorHAnsi" w:cs="Calibri"/>
@@ -1257,7 +1412,7 @@
           <w:t>portfolio utilizing industry best practices and services</w:t>
         </w:r>
       </w:ins>
-      <w:del w:id="24" w:author="Suresh Kumar, Vignesh" w:date="2024-06-22T19:41:00Z">
+      <w:del w:id="36" w:author="Suresh Kumar, Vignesh" w:date="2024-06-22T19:41:00Z">
         <w:r>
           <w:rPr>
             <w:rFonts w:asciiTheme="majorHAnsi" w:hAnsiTheme="majorHAnsi" w:cs="Calibri"/>
@@ -1320,239 +1475,6 @@
         <w:t>.</w:t>
       </w:r>
     </w:p>
-    <w:tbl>
-      <w:tblPr>
-        <w:tblStyle w:val="TableGrid"/>
-        <w:tblW w:w="0" w:type="auto"/>
-        <w:tblBorders>
-          <w:top w:val="none" w:sz="0" w:space="0" w:color="auto"/>
-          <w:left w:val="none" w:sz="0" w:space="0" w:color="auto"/>
-          <w:bottom w:val="none" w:sz="0" w:space="0" w:color="auto"/>
-          <w:right w:val="none" w:sz="0" w:space="0" w:color="auto"/>
-          <w:insideH w:val="none" w:sz="0" w:space="0" w:color="auto"/>
-          <w:insideV w:val="none" w:sz="0" w:space="0" w:color="auto"/>
-        </w:tblBorders>
-        <w:tblLook w:val="04A0" w:firstRow="1" w:lastRow="0" w:firstColumn="1" w:lastColumn="0" w:noHBand="0" w:noVBand="1"/>
-      </w:tblPr>
-      <w:tblGrid>
-        <w:gridCol w:w="5395"/>
-        <w:gridCol w:w="5395"/>
-      </w:tblGrid>
-      <w:tr>
-        <w:trPr>
-          <w:ins w:id="25" w:author="Suresh Kumar, Vignesh" w:date="2024-06-22T20:42:00Z"/>
-        </w:trPr>
-        <w:tc>
-          <w:tcPr>
-            <w:tcW w:w="5395" w:type="dxa"/>
-          </w:tcPr>
-          <w:p>
-            <w:pPr>
-              <w:tabs>
-                <w:tab w:val="left" w:pos="360"/>
-                <w:tab w:val="left" w:pos="1440"/>
-                <w:tab w:val="left" w:pos="5760"/>
-                <w:tab w:val="left" w:pos="7920"/>
-                <w:tab w:val="right" w:pos="11340"/>
-              </w:tabs>
-              <w:spacing w:line="276" w:lineRule="auto"/>
-              <w:ind w:left="-107" w:firstLine="107"/>
-              <w:rPr>
-                <w:ins w:id="26" w:author="Suresh Kumar, Vignesh" w:date="2024-06-22T20:42:00Z"/>
-                <w:rFonts w:asciiTheme="majorHAnsi" w:hAnsiTheme="majorHAnsi" w:cs="Calibri"/>
-                <w:b/>
-                <w:bCs/>
-                <w:sz w:val="21"/>
-                <w:szCs w:val="21"/>
-              </w:rPr>
-            </w:pPr>
-            <w:ins w:id="27" w:author="Suresh Kumar, Vignesh" w:date="2024-06-22T20:42:00Z">
-              <w:r>
-                <w:rPr>
-                  <w:rFonts w:asciiTheme="majorHAnsi" w:hAnsiTheme="majorHAnsi" w:cs="Calibri"/>
-                  <w:b/>
-                  <w:bCs/>
-                  <w:sz w:val="21"/>
-                  <w:szCs w:val="21"/>
-                </w:rPr>
-                <w:t>Kavi</w:t>
-              </w:r>
-            </w:ins>
-          </w:p>
-        </w:tc>
-        <w:tc>
-          <w:tcPr>
-            <w:tcW w:w="5395" w:type="dxa"/>
-          </w:tcPr>
-          <w:p>
-            <w:pPr>
-              <w:tabs>
-                <w:tab w:val="left" w:pos="360"/>
-                <w:tab w:val="left" w:pos="1440"/>
-                <w:tab w:val="left" w:pos="5760"/>
-                <w:tab w:val="left" w:pos="7920"/>
-                <w:tab w:val="right" w:pos="11340"/>
-              </w:tabs>
-              <w:ind w:left="-107" w:firstLine="107"/>
-              <w:jc w:val="right"/>
-              <w:rPr>
-                <w:ins w:id="28" w:author="Suresh Kumar, Vignesh" w:date="2024-06-22T20:42:00Z"/>
-                <w:rFonts w:asciiTheme="majorHAnsi" w:hAnsiTheme="majorHAnsi" w:cs="Calibri"/>
-                <w:b/>
-                <w:iCs/>
-                <w:sz w:val="21"/>
-                <w:szCs w:val="21"/>
-              </w:rPr>
-            </w:pPr>
-            <w:proofErr w:type="gramStart"/>
-            <w:ins w:id="29" w:author="Suresh Kumar, Vignesh" w:date="2024-06-22T20:42:00Z">
-              <w:r>
-                <w:rPr>
-                  <w:rFonts w:asciiTheme="majorHAnsi" w:hAnsiTheme="majorHAnsi" w:cs="Calibri"/>
-                  <w:i/>
-                  <w:iCs/>
-                  <w:sz w:val="21"/>
-                  <w:szCs w:val="21"/>
-                </w:rPr>
-                <w:t xml:space="preserve">June </w:t>
-              </w:r>
-              <w:r>
-                <w:rPr>
-                  <w:rFonts w:asciiTheme="majorHAnsi" w:hAnsiTheme="majorHAnsi" w:cs="Calibri"/>
-                  <w:i/>
-                  <w:iCs/>
-                  <w:sz w:val="21"/>
-                  <w:szCs w:val="21"/>
-                </w:rPr>
-                <w:t xml:space="preserve"> 20</w:t>
-              </w:r>
-              <w:r>
-                <w:rPr>
-                  <w:rFonts w:asciiTheme="majorHAnsi" w:hAnsiTheme="majorHAnsi" w:cs="Calibri"/>
-                  <w:i/>
-                  <w:iCs/>
-                  <w:sz w:val="21"/>
-                  <w:szCs w:val="21"/>
-                </w:rPr>
-                <w:t>24</w:t>
-              </w:r>
-              <w:proofErr w:type="gramEnd"/>
-              <w:r>
-                <w:rPr>
-                  <w:rFonts w:asciiTheme="majorHAnsi" w:hAnsiTheme="majorHAnsi" w:cs="Calibri"/>
-                  <w:i/>
-                  <w:iCs/>
-                  <w:sz w:val="21"/>
-                  <w:szCs w:val="21"/>
-                </w:rPr>
-                <w:t xml:space="preserve"> – </w:t>
-              </w:r>
-              <w:r>
-                <w:rPr>
-                  <w:rFonts w:asciiTheme="majorHAnsi" w:hAnsiTheme="majorHAnsi" w:cs="Calibri"/>
-                  <w:i/>
-                  <w:iCs/>
-                  <w:sz w:val="21"/>
-                  <w:szCs w:val="21"/>
-                </w:rPr>
-                <w:t>Present</w:t>
-              </w:r>
-            </w:ins>
-          </w:p>
-        </w:tc>
-      </w:tr>
-      <w:tr>
-        <w:trPr>
-          <w:ins w:id="30" w:author="Suresh Kumar, Vignesh" w:date="2024-06-22T20:42:00Z"/>
-        </w:trPr>
-        <w:tc>
-          <w:tcPr>
-            <w:tcW w:w="5395" w:type="dxa"/>
-          </w:tcPr>
-          <w:p>
-            <w:pPr>
-              <w:tabs>
-                <w:tab w:val="left" w:pos="360"/>
-                <w:tab w:val="left" w:pos="1440"/>
-                <w:tab w:val="left" w:pos="5760"/>
-                <w:tab w:val="left" w:pos="7920"/>
-                <w:tab w:val="right" w:pos="11340"/>
-              </w:tabs>
-              <w:spacing w:line="276" w:lineRule="auto"/>
-              <w:ind w:left="360" w:hanging="360"/>
-              <w:rPr>
-                <w:ins w:id="31" w:author="Suresh Kumar, Vignesh" w:date="2024-06-22T20:42:00Z"/>
-                <w:rFonts w:asciiTheme="majorHAnsi" w:hAnsiTheme="majorHAnsi" w:cs="Calibri"/>
-                <w:i/>
-                <w:iCs/>
-                <w:sz w:val="21"/>
-                <w:szCs w:val="21"/>
-              </w:rPr>
-            </w:pPr>
-            <w:ins w:id="32" w:author="Suresh Kumar, Vignesh" w:date="2024-06-22T21:12:00Z">
-              <w:r>
-                <w:rPr>
-                  <w:rFonts w:asciiTheme="majorHAnsi" w:hAnsiTheme="majorHAnsi" w:cs="Calibri"/>
-                  <w:bCs/>
-                  <w:sz w:val="21"/>
-                  <w:szCs w:val="21"/>
-                </w:rPr>
-                <w:t>Inc</w:t>
-              </w:r>
-            </w:ins>
-            <w:ins w:id="33" w:author="Suresh Kumar, Vignesh" w:date="2024-06-22T21:13:00Z">
-              <w:r>
-                <w:rPr>
-                  <w:rFonts w:asciiTheme="majorHAnsi" w:hAnsiTheme="majorHAnsi" w:cs="Calibri"/>
-                  <w:bCs/>
-                  <w:sz w:val="21"/>
-                  <w:szCs w:val="21"/>
-                </w:rPr>
-                <w:t xml:space="preserve">oming </w:t>
-              </w:r>
-            </w:ins>
-            <w:ins w:id="34" w:author="Suresh Kumar, Vignesh" w:date="2024-06-22T20:42:00Z">
-              <w:r>
-                <w:rPr>
-                  <w:rFonts w:asciiTheme="majorHAnsi" w:hAnsiTheme="majorHAnsi" w:cs="Calibri"/>
-                  <w:bCs/>
-                  <w:sz w:val="21"/>
-                  <w:szCs w:val="21"/>
-                </w:rPr>
-                <w:t>Software Engineer Intern</w:t>
-              </w:r>
-            </w:ins>
-          </w:p>
-        </w:tc>
-        <w:tc>
-          <w:tcPr>
-            <w:tcW w:w="5395" w:type="dxa"/>
-          </w:tcPr>
-          <w:p>
-            <w:pPr>
-              <w:tabs>
-                <w:tab w:val="left" w:pos="360"/>
-                <w:tab w:val="left" w:pos="1440"/>
-                <w:tab w:val="left" w:pos="5760"/>
-                <w:tab w:val="left" w:pos="7920"/>
-                <w:tab w:val="right" w:pos="11340"/>
-              </w:tabs>
-              <w:spacing w:line="276" w:lineRule="auto"/>
-              <w:ind w:left="-107" w:firstLine="107"/>
-              <w:jc w:val="right"/>
-              <w:rPr>
-                <w:ins w:id="35" w:author="Suresh Kumar, Vignesh" w:date="2024-06-22T20:42:00Z"/>
-                <w:rFonts w:asciiTheme="majorHAnsi" w:hAnsiTheme="majorHAnsi" w:cs="Calibri"/>
-                <w:i/>
-                <w:iCs/>
-                <w:sz w:val="21"/>
-                <w:szCs w:val="21"/>
-              </w:rPr>
-            </w:pPr>
-          </w:p>
-        </w:tc>
-      </w:tr>
-    </w:tbl>
     <w:p>
       <w:pPr>
         <w:tabs>
@@ -1565,13 +1487,13 @@
         <w:spacing w:line="300" w:lineRule="auto"/>
         <w:ind w:left="144"/>
         <w:rPr>
-          <w:del w:id="36" w:author="Suresh Kumar, Vignesh" w:date="2024-06-22T20:42:00Z"/>
+          <w:del w:id="37" w:author="Suresh Kumar, Vignesh" w:date="2024-06-22T20:42:00Z"/>
           <w:rFonts w:asciiTheme="majorHAnsi" w:hAnsiTheme="majorHAnsi" w:cs="Calibri"/>
           <w:iCs/>
           <w:sz w:val="21"/>
           <w:szCs w:val="21"/>
         </w:rPr>
-        <w:pPrChange w:id="37" w:author="Suresh Kumar, Vignesh" w:date="2024-06-22T20:42:00Z">
+        <w:pPrChange w:id="38" w:author="Suresh Kumar, Vignesh" w:date="2024-06-22T20:42:00Z">
           <w:pPr>
             <w:numPr>
               <w:numId w:val="14"/>
@@ -1579,12 +1501,13 @@
             <w:tabs>
               <w:tab w:val="left" w:pos="360"/>
               <w:tab w:val="left" w:pos="1440"/>
+              <w:tab w:val="num" w:pos="2160"/>
               <w:tab w:val="left" w:pos="5760"/>
               <w:tab w:val="left" w:pos="7920"/>
               <w:tab w:val="right" w:pos="10800"/>
             </w:tabs>
             <w:spacing w:line="300" w:lineRule="auto"/>
-            <w:ind w:left="144"/>
+            <w:ind w:left="144" w:hanging="360"/>
           </w:pPr>
         </w:pPrChange>
       </w:pPr>
@@ -1806,10 +1729,17 @@
       <w:r>
         <w:rPr>
           <w:rFonts w:asciiTheme="majorHAnsi" w:hAnsiTheme="majorHAnsi" w:cs="Calibri"/>
-          <w:b/>
-          <w:bCs/>
-          <w:sz w:val="21"/>
-          <w:szCs w:val="21"/>
+          <w:sz w:val="21"/>
+          <w:szCs w:val="21"/>
+          <w:rPrChange w:id="39" w:author="Suresh Kumar, Vignesh" w:date="2024-07-09T11:39:00Z">
+            <w:rPr>
+              <w:rFonts w:asciiTheme="majorHAnsi" w:hAnsiTheme="majorHAnsi" w:cs="Calibri"/>
+              <w:b/>
+              <w:bCs/>
+              <w:sz w:val="21"/>
+              <w:szCs w:val="21"/>
+            </w:rPr>
+          </w:rPrChange>
         </w:rPr>
         <w:t>50x</w:t>
       </w:r>
@@ -1857,11 +1787,19 @@
       <w:r>
         <w:rPr>
           <w:rFonts w:asciiTheme="majorHAnsi" w:hAnsiTheme="majorHAnsi" w:cs="Calibri"/>
-          <w:b/>
-          <w:bCs/>
           <w:iCs/>
           <w:sz w:val="21"/>
           <w:szCs w:val="21"/>
+          <w:rPrChange w:id="40" w:author="Suresh Kumar, Vignesh" w:date="2024-07-09T11:39:00Z">
+            <w:rPr>
+              <w:rFonts w:asciiTheme="majorHAnsi" w:hAnsiTheme="majorHAnsi" w:cs="Calibri"/>
+              <w:b/>
+              <w:bCs/>
+              <w:iCs/>
+              <w:sz w:val="21"/>
+              <w:szCs w:val="21"/>
+            </w:rPr>
+          </w:rPrChange>
         </w:rPr>
         <w:t>&lt;1 second compression</w:t>
       </w:r>
@@ -1909,22 +1847,19 @@
       <w:r>
         <w:rPr>
           <w:rFonts w:asciiTheme="majorHAnsi" w:hAnsiTheme="majorHAnsi" w:cs="Calibri"/>
-          <w:b/>
-          <w:bCs/>
-          <w:sz w:val="21"/>
-          <w:szCs w:val="21"/>
-        </w:rPr>
-        <w:t>cutting-edge</w:t>
-      </w:r>
-      <w:r>
-        <w:rPr>
-          <w:rFonts w:asciiTheme="majorHAnsi" w:hAnsiTheme="majorHAnsi" w:cs="Calibri"/>
-          <w:b/>
-          <w:bCs/>
-          <w:sz w:val="21"/>
-          <w:szCs w:val="21"/>
-        </w:rPr>
-        <w:t xml:space="preserve"> ML models</w:t>
+          <w:sz w:val="21"/>
+          <w:szCs w:val="21"/>
+          <w:rPrChange w:id="41" w:author="Suresh Kumar, Vignesh" w:date="2024-07-09T11:39:00Z">
+            <w:rPr>
+              <w:rFonts w:asciiTheme="majorHAnsi" w:hAnsiTheme="majorHAnsi" w:cs="Calibri"/>
+              <w:b/>
+              <w:bCs/>
+              <w:sz w:val="21"/>
+              <w:szCs w:val="21"/>
+            </w:rPr>
+          </w:rPrChange>
+        </w:rPr>
+        <w:t>cutting-edge ML models</w:t>
       </w:r>
       <w:r>
         <w:rPr>
@@ -2001,18 +1936,42 @@
                 <w:sz w:val="21"/>
                 <w:szCs w:val="21"/>
               </w:rPr>
-              <w:t>Robotics Engineer</w:t>
+              <w:t>Robotics Enginee</w:t>
             </w:r>
-            <w:r>
-              <w:rPr>
-                <w:rFonts w:asciiTheme="majorHAnsi" w:hAnsiTheme="majorHAnsi" w:cs="Calibri"/>
-                <w:b/>
-                <w:iCs/>
-                <w:sz w:val="21"/>
-                <w:szCs w:val="21"/>
-              </w:rPr>
-              <w:t>ing</w:t>
-            </w:r>
+            <w:ins w:id="42" w:author="Suresh Kumar, Vignesh" w:date="2024-07-14T17:42:00Z">
+              <w:r>
+                <w:rPr>
+                  <w:rFonts w:asciiTheme="majorHAnsi" w:hAnsiTheme="majorHAnsi" w:cs="Calibri"/>
+                  <w:b/>
+                  <w:iCs/>
+                  <w:sz w:val="21"/>
+                  <w:szCs w:val="21"/>
+                </w:rPr>
+                <w:t>r</w:t>
+              </w:r>
+            </w:ins>
+            <w:del w:id="43" w:author="Suresh Kumar, Vignesh" w:date="2024-07-14T17:42:00Z">
+              <w:r>
+                <w:rPr>
+                  <w:rFonts w:asciiTheme="majorHAnsi" w:hAnsiTheme="majorHAnsi" w:cs="Calibri"/>
+                  <w:b/>
+                  <w:iCs/>
+                  <w:sz w:val="21"/>
+                  <w:szCs w:val="21"/>
+                </w:rPr>
+                <w:delText>r</w:delText>
+              </w:r>
+              <w:r>
+                <w:rPr>
+                  <w:rFonts w:asciiTheme="majorHAnsi" w:hAnsiTheme="majorHAnsi" w:cs="Calibri"/>
+                  <w:b/>
+                  <w:iCs/>
+                  <w:sz w:val="21"/>
+                  <w:szCs w:val="21"/>
+                </w:rPr>
+                <w:delText>ing</w:delText>
+              </w:r>
+            </w:del>
             <w:r>
               <w:rPr>
                 <w:rFonts w:asciiTheme="majorHAnsi" w:hAnsiTheme="majorHAnsi" w:cs="Calibri"/>
@@ -2317,10 +2276,17 @@
       <w:r>
         <w:rPr>
           <w:rFonts w:asciiTheme="majorHAnsi" w:hAnsiTheme="majorHAnsi" w:cs="Calibri"/>
-          <w:b/>
-          <w:bCs/>
-          <w:sz w:val="21"/>
-          <w:szCs w:val="21"/>
+          <w:sz w:val="21"/>
+          <w:szCs w:val="21"/>
+          <w:rPrChange w:id="44" w:author="Suresh Kumar, Vignesh" w:date="2024-07-09T11:39:00Z">
+            <w:rPr>
+              <w:rFonts w:asciiTheme="majorHAnsi" w:hAnsiTheme="majorHAnsi" w:cs="Calibri"/>
+              <w:b/>
+              <w:bCs/>
+              <w:sz w:val="21"/>
+              <w:szCs w:val="21"/>
+            </w:rPr>
+          </w:rPrChange>
         </w:rPr>
         <w:t>4x</w:t>
       </w:r>
@@ -2401,7 +2367,53 @@
                 <w:sz w:val="21"/>
                 <w:szCs w:val="21"/>
               </w:rPr>
-              <w:t>Software Developer Intern</w:t>
+              <w:t xml:space="preserve">Software </w:t>
+            </w:r>
+            <w:del w:id="45" w:author="Suresh Kumar, Vignesh" w:date="2024-07-14T17:39:00Z">
+              <w:r>
+                <w:rPr>
+                  <w:rFonts w:asciiTheme="majorHAnsi" w:hAnsiTheme="majorHAnsi" w:cs="Calibri"/>
+                  <w:b/>
+                  <w:iCs/>
+                  <w:sz w:val="21"/>
+                  <w:szCs w:val="21"/>
+                </w:rPr>
+                <w:delText>Develop</w:delText>
+              </w:r>
+            </w:del>
+            <w:del w:id="46" w:author="Suresh Kumar, Vignesh" w:date="2024-07-05T19:08:00Z">
+              <w:r>
+                <w:rPr>
+                  <w:rFonts w:asciiTheme="majorHAnsi" w:hAnsiTheme="majorHAnsi" w:cs="Calibri"/>
+                  <w:b/>
+                  <w:iCs/>
+                  <w:sz w:val="21"/>
+                  <w:szCs w:val="21"/>
+                </w:rPr>
+                <w:delText>er</w:delText>
+              </w:r>
+            </w:del>
+            <w:ins w:id="47" w:author="Suresh Kumar, Vignesh" w:date="2024-07-14T17:39:00Z">
+              <w:r>
+                <w:rPr>
+                  <w:rFonts w:asciiTheme="majorHAnsi" w:hAnsiTheme="majorHAnsi" w:cs="Calibri"/>
+                  <w:b/>
+                  <w:iCs/>
+                  <w:sz w:val="21"/>
+                  <w:szCs w:val="21"/>
+                </w:rPr>
+                <w:t>Engineer</w:t>
+              </w:r>
+            </w:ins>
+            <w:r>
+              <w:rPr>
+                <w:rFonts w:asciiTheme="majorHAnsi" w:hAnsiTheme="majorHAnsi" w:cs="Calibri"/>
+                <w:b/>
+                <w:iCs/>
+                <w:sz w:val="21"/>
+                <w:szCs w:val="21"/>
+              </w:rPr>
+              <w:t xml:space="preserve"> Intern</w:t>
             </w:r>
           </w:p>
         </w:tc>
@@ -2620,11 +2632,19 @@
       <w:r>
         <w:rPr>
           <w:rFonts w:asciiTheme="majorHAnsi" w:hAnsiTheme="majorHAnsi" w:cs="Calibri"/>
-          <w:b/>
-          <w:bCs/>
           <w:iCs/>
           <w:sz w:val="21"/>
           <w:szCs w:val="21"/>
+          <w:rPrChange w:id="48" w:author="Suresh Kumar, Vignesh" w:date="2024-07-09T11:40:00Z">
+            <w:rPr>
+              <w:rFonts w:asciiTheme="majorHAnsi" w:hAnsiTheme="majorHAnsi" w:cs="Calibri"/>
+              <w:b/>
+              <w:bCs/>
+              <w:iCs/>
+              <w:sz w:val="21"/>
+              <w:szCs w:val="21"/>
+            </w:rPr>
+          </w:rPrChange>
         </w:rPr>
         <w:t>10+ movements</w:t>
       </w:r>
@@ -2673,11 +2693,19 @@
       <w:r>
         <w:rPr>
           <w:rFonts w:asciiTheme="majorHAnsi" w:hAnsiTheme="majorHAnsi" w:cs="Calibri"/>
-          <w:b/>
-          <w:bCs/>
           <w:iCs/>
           <w:sz w:val="21"/>
           <w:szCs w:val="21"/>
+          <w:rPrChange w:id="49" w:author="Suresh Kumar, Vignesh" w:date="2024-07-09T11:40:00Z">
+            <w:rPr>
+              <w:rFonts w:asciiTheme="majorHAnsi" w:hAnsiTheme="majorHAnsi" w:cs="Calibri"/>
+              <w:b/>
+              <w:bCs/>
+              <w:iCs/>
+              <w:sz w:val="21"/>
+              <w:szCs w:val="21"/>
+            </w:rPr>
+          </w:rPrChange>
         </w:rPr>
         <w:t>real-time conversational AI</w:t>
       </w:r>
@@ -2738,8 +2766,122 @@
           <w:sz w:val="21"/>
           <w:szCs w:val="21"/>
         </w:rPr>
-        <w:t>Prepared YouTube videos to be used as technical documentation for Zeus2Q’s interfacing API, written in Python.</w:t>
-      </w:r>
+        <w:t xml:space="preserve">Prepared </w:t>
+      </w:r>
+      <w:del w:id="50" w:author="Suresh Kumar, Vignesh" w:date="2024-07-14T17:37:00Z">
+        <w:r>
+          <w:rPr>
+            <w:rFonts w:asciiTheme="majorHAnsi" w:hAnsiTheme="majorHAnsi" w:cs="Calibri"/>
+            <w:sz w:val="21"/>
+            <w:szCs w:val="21"/>
+          </w:rPr>
+          <w:delText xml:space="preserve">YouTube </w:delText>
+        </w:r>
+      </w:del>
+      <w:ins w:id="51" w:author="Suresh Kumar, Vignesh" w:date="2024-07-14T17:37:00Z">
+        <w:r>
+          <w:rPr>
+            <w:rFonts w:asciiTheme="majorHAnsi" w:hAnsiTheme="majorHAnsi" w:cs="Calibri"/>
+            <w:sz w:val="21"/>
+            <w:szCs w:val="21"/>
+          </w:rPr>
+          <w:t xml:space="preserve">technical documentation </w:t>
+        </w:r>
+      </w:ins>
+      <w:r>
+        <w:rPr>
+          <w:rFonts w:asciiTheme="majorHAnsi" w:hAnsiTheme="majorHAnsi" w:cs="Calibri"/>
+          <w:sz w:val="21"/>
+          <w:szCs w:val="21"/>
+        </w:rPr>
+        <w:t xml:space="preserve">videos </w:t>
+      </w:r>
+      <w:del w:id="52" w:author="Suresh Kumar, Vignesh" w:date="2024-07-14T17:37:00Z">
+        <w:r>
+          <w:rPr>
+            <w:rFonts w:asciiTheme="majorHAnsi" w:hAnsiTheme="majorHAnsi" w:cs="Calibri"/>
+            <w:sz w:val="21"/>
+            <w:szCs w:val="21"/>
+          </w:rPr>
+          <w:delText xml:space="preserve">to be used as technical documentation </w:delText>
+        </w:r>
+      </w:del>
+      <w:r>
+        <w:rPr>
+          <w:rFonts w:asciiTheme="majorHAnsi" w:hAnsiTheme="majorHAnsi" w:cs="Calibri"/>
+          <w:sz w:val="21"/>
+          <w:szCs w:val="21"/>
+        </w:rPr>
+        <w:t xml:space="preserve">for Zeus2Q’s interfacing </w:t>
+      </w:r>
+      <w:ins w:id="53" w:author="Suresh Kumar, Vignesh" w:date="2024-07-14T17:38:00Z">
+        <w:r>
+          <w:rPr>
+            <w:rFonts w:asciiTheme="majorHAnsi" w:hAnsiTheme="majorHAnsi" w:cs="Calibri"/>
+            <w:sz w:val="21"/>
+            <w:szCs w:val="21"/>
+          </w:rPr>
+          <w:t xml:space="preserve">Python </w:t>
+        </w:r>
+      </w:ins>
+      <w:r>
+        <w:rPr>
+          <w:rFonts w:asciiTheme="majorHAnsi" w:hAnsiTheme="majorHAnsi" w:cs="Calibri"/>
+          <w:sz w:val="21"/>
+          <w:szCs w:val="21"/>
+        </w:rPr>
+        <w:t>API,</w:t>
+      </w:r>
+      <w:del w:id="54" w:author="Suresh Kumar, Vignesh" w:date="2024-07-14T17:38:00Z">
+        <w:r>
+          <w:rPr>
+            <w:rFonts w:asciiTheme="majorHAnsi" w:hAnsiTheme="majorHAnsi" w:cs="Calibri"/>
+            <w:sz w:val="21"/>
+            <w:szCs w:val="21"/>
+          </w:rPr>
+          <w:delText xml:space="preserve"> written in Python</w:delText>
+        </w:r>
+      </w:del>
+      <w:ins w:id="55" w:author="Suresh Kumar, Vignesh" w:date="2024-07-14T17:38:00Z">
+        <w:r>
+          <w:rPr>
+            <w:rFonts w:asciiTheme="majorHAnsi" w:hAnsiTheme="majorHAnsi" w:cs="Calibri"/>
+            <w:sz w:val="21"/>
+            <w:szCs w:val="21"/>
+          </w:rPr>
+          <w:t xml:space="preserve"> intended for </w:t>
+        </w:r>
+      </w:ins>
+      <w:ins w:id="56" w:author="Suresh Kumar, Vignesh" w:date="2024-07-14T20:18:00Z">
+        <w:r>
+          <w:rPr>
+            <w:rFonts w:asciiTheme="majorHAnsi" w:hAnsiTheme="majorHAnsi" w:cs="Calibri"/>
+            <w:sz w:val="21"/>
+            <w:szCs w:val="21"/>
+          </w:rPr>
+          <w:t>early customers.</w:t>
+        </w:r>
+      </w:ins>
+      <w:ins w:id="57" w:author="Suresh Kumar, Vignesh" w:date="2024-07-14T20:17:00Z">
+        <w:r>
+          <w:rPr>
+            <w:rFonts w:asciiTheme="majorHAnsi" w:hAnsiTheme="majorHAnsi" w:cs="Calibri"/>
+            <w:sz w:val="21"/>
+            <w:szCs w:val="21"/>
+          </w:rPr>
+          <w:t xml:space="preserve"> </w:t>
+        </w:r>
+      </w:ins>
+      <w:del w:id="58" w:author="Suresh Kumar, Vignesh" w:date="2024-07-14T17:38:00Z">
+        <w:r>
+          <w:rPr>
+            <w:rFonts w:asciiTheme="majorHAnsi" w:hAnsiTheme="majorHAnsi" w:cs="Calibri"/>
+            <w:sz w:val="21"/>
+            <w:szCs w:val="21"/>
+          </w:rPr>
+          <w:delText>.</w:delText>
+        </w:r>
+      </w:del>
     </w:p>
     <w:p>
       <w:pPr>
@@ -3009,13 +3151,14 @@
           <w:tab w:val="left" w:pos="7920"/>
           <w:tab w:val="right" w:pos="10800"/>
         </w:tabs>
+        <w:spacing w:line="276" w:lineRule="auto"/>
         <w:ind w:left="144" w:firstLine="0"/>
         <w:rPr>
           <w:rFonts w:asciiTheme="majorHAnsi" w:hAnsiTheme="majorHAnsi" w:cs="Calibri"/>
           <w:sz w:val="21"/>
           <w:szCs w:val="21"/>
         </w:rPr>
-        <w:pPrChange w:id="38" w:author="Suresh Kumar, Vignesh" w:date="2024-06-22T21:13:00Z">
+        <w:pPrChange w:id="59" w:author="Suresh Kumar, Vignesh" w:date="2024-07-05T18:42:00Z">
           <w:pPr>
             <w:numPr>
               <w:numId w:val="14"/>
@@ -3023,12 +3166,13 @@
             <w:tabs>
               <w:tab w:val="left" w:pos="360"/>
               <w:tab w:val="left" w:pos="1440"/>
+              <w:tab w:val="num" w:pos="2160"/>
               <w:tab w:val="left" w:pos="5760"/>
               <w:tab w:val="left" w:pos="7920"/>
               <w:tab w:val="right" w:pos="10800"/>
             </w:tabs>
             <w:spacing w:line="276" w:lineRule="auto"/>
-            <w:ind w:left="144"/>
+            <w:ind w:left="144" w:hanging="360"/>
           </w:pPr>
         </w:pPrChange>
       </w:pPr>
@@ -3087,13 +3231,14 @@
           <w:tab w:val="left" w:pos="7920"/>
           <w:tab w:val="right" w:pos="10800"/>
         </w:tabs>
+        <w:spacing w:line="276" w:lineRule="auto"/>
         <w:ind w:left="144" w:firstLine="0"/>
         <w:rPr>
           <w:rFonts w:asciiTheme="majorHAnsi" w:hAnsiTheme="majorHAnsi" w:cs="Calibri"/>
           <w:sz w:val="21"/>
           <w:szCs w:val="21"/>
         </w:rPr>
-        <w:pPrChange w:id="39" w:author="Suresh Kumar, Vignesh" w:date="2024-06-22T21:13:00Z">
+        <w:pPrChange w:id="60" w:author="Suresh Kumar, Vignesh" w:date="2024-07-05T18:42:00Z">
           <w:pPr>
             <w:numPr>
               <w:numId w:val="14"/>
@@ -3101,12 +3246,13 @@
             <w:tabs>
               <w:tab w:val="left" w:pos="360"/>
               <w:tab w:val="left" w:pos="1440"/>
+              <w:tab w:val="num" w:pos="2160"/>
               <w:tab w:val="left" w:pos="5760"/>
               <w:tab w:val="left" w:pos="7920"/>
               <w:tab w:val="right" w:pos="10800"/>
             </w:tabs>
             <w:spacing w:line="276" w:lineRule="auto"/>
-            <w:ind w:left="144"/>
+            <w:ind w:left="144" w:hanging="360"/>
           </w:pPr>
         </w:pPrChange>
       </w:pPr>
@@ -3177,10 +3323,17 @@
       <w:r>
         <w:rPr>
           <w:rFonts w:asciiTheme="majorHAnsi" w:hAnsiTheme="majorHAnsi" w:cs="Calibri"/>
-          <w:b/>
-          <w:bCs/>
-          <w:sz w:val="21"/>
-          <w:szCs w:val="21"/>
+          <w:sz w:val="21"/>
+          <w:szCs w:val="21"/>
+          <w:rPrChange w:id="61" w:author="Suresh Kumar, Vignesh" w:date="2024-07-09T11:40:00Z">
+            <w:rPr>
+              <w:rFonts w:asciiTheme="majorHAnsi" w:hAnsiTheme="majorHAnsi" w:cs="Calibri"/>
+              <w:b/>
+              <w:bCs/>
+              <w:sz w:val="21"/>
+              <w:szCs w:val="21"/>
+            </w:rPr>
+          </w:rPrChange>
         </w:rPr>
         <w:t>every 10 minutes</w:t>
       </w:r>
@@ -3207,13 +3360,14 @@
           <w:tab w:val="left" w:pos="7920"/>
           <w:tab w:val="right" w:pos="10800"/>
         </w:tabs>
+        <w:spacing w:line="276" w:lineRule="auto"/>
         <w:ind w:left="144" w:firstLine="0"/>
         <w:rPr>
           <w:rFonts w:asciiTheme="majorHAnsi" w:hAnsiTheme="majorHAnsi" w:cs="Calibri"/>
           <w:sz w:val="21"/>
           <w:szCs w:val="21"/>
         </w:rPr>
-        <w:pPrChange w:id="40" w:author="Suresh Kumar, Vignesh" w:date="2024-06-22T21:13:00Z">
+        <w:pPrChange w:id="62" w:author="Suresh Kumar, Vignesh" w:date="2024-07-05T18:42:00Z">
           <w:pPr>
             <w:numPr>
               <w:numId w:val="14"/>
@@ -3221,12 +3375,13 @@
             <w:tabs>
               <w:tab w:val="left" w:pos="360"/>
               <w:tab w:val="left" w:pos="1440"/>
+              <w:tab w:val="num" w:pos="2160"/>
               <w:tab w:val="left" w:pos="5760"/>
               <w:tab w:val="left" w:pos="7920"/>
               <w:tab w:val="right" w:pos="10800"/>
             </w:tabs>
             <w:spacing w:line="276" w:lineRule="auto"/>
-            <w:ind w:left="144"/>
+            <w:ind w:left="144" w:hanging="360"/>
           </w:pPr>
         </w:pPrChange>
       </w:pPr>
@@ -3249,10 +3404,17 @@
       <w:r>
         <w:rPr>
           <w:rFonts w:asciiTheme="majorHAnsi" w:hAnsiTheme="majorHAnsi" w:cs="Calibri"/>
-          <w:b/>
-          <w:bCs/>
-          <w:sz w:val="21"/>
-          <w:szCs w:val="21"/>
+          <w:sz w:val="21"/>
+          <w:szCs w:val="21"/>
+          <w:rPrChange w:id="63" w:author="Suresh Kumar, Vignesh" w:date="2024-07-09T11:40:00Z">
+            <w:rPr>
+              <w:rFonts w:asciiTheme="majorHAnsi" w:hAnsiTheme="majorHAnsi" w:cs="Calibri"/>
+              <w:b/>
+              <w:bCs/>
+              <w:sz w:val="21"/>
+              <w:szCs w:val="21"/>
+            </w:rPr>
+          </w:rPrChange>
         </w:rPr>
         <w:t>advanced sorting and filtering</w:t>
       </w:r>
@@ -3322,7 +3484,6 @@
                 <w:u w:val="single"/>
               </w:rPr>
             </w:pPr>
-            <w:proofErr w:type="spellStart"/>
             <w:r>
               <w:rPr>
                 <w:rFonts w:asciiTheme="majorHAnsi" w:hAnsiTheme="majorHAnsi" w:cs="Calibri"/>
@@ -3331,9 +3492,18 @@
                 <w:sz w:val="21"/>
                 <w:szCs w:val="21"/>
               </w:rPr>
-              <w:t>Unwrappd</w:t>
+              <w:t xml:space="preserve">Unwrappd </w:t>
             </w:r>
-            <w:proofErr w:type="spellEnd"/>
+            <w:r>
+              <w:rPr>
+                <w:rFonts w:asciiTheme="majorHAnsi" w:hAnsiTheme="majorHAnsi" w:cs="Calibri"/>
+                <w:bCs/>
+                <w:iCs/>
+                <w:sz w:val="21"/>
+                <w:szCs w:val="21"/>
+              </w:rPr>
+              <w:t>|</w:t>
+            </w:r>
             <w:r>
               <w:rPr>
                 <w:rFonts w:asciiTheme="majorHAnsi" w:hAnsiTheme="majorHAnsi" w:cs="Calibri"/>
@@ -3348,26 +3518,6 @@
               <w:rPr>
                 <w:rFonts w:asciiTheme="majorHAnsi" w:hAnsiTheme="majorHAnsi" w:cs="Calibri"/>
                 <w:bCs/>
-                <w:iCs/>
-                <w:sz w:val="21"/>
-                <w:szCs w:val="21"/>
-              </w:rPr>
-              <w:t>|</w:t>
-            </w:r>
-            <w:r>
-              <w:rPr>
-                <w:rFonts w:asciiTheme="majorHAnsi" w:hAnsiTheme="majorHAnsi" w:cs="Calibri"/>
-                <w:b/>
-                <w:iCs/>
-                <w:sz w:val="21"/>
-                <w:szCs w:val="21"/>
-              </w:rPr>
-              <w:t xml:space="preserve"> </w:t>
-            </w:r>
-            <w:r>
-              <w:rPr>
-                <w:rFonts w:asciiTheme="majorHAnsi" w:hAnsiTheme="majorHAnsi" w:cs="Calibri"/>
-                <w:bCs/>
                 <w:i/>
                 <w:sz w:val="21"/>
                 <w:szCs w:val="21"/>
@@ -3384,7 +3534,46 @@
               </w:rPr>
               <w:t xml:space="preserve"> | </w:t>
             </w:r>
-            <w:hyperlink r:id="rId12" w:history="1">
+            <w:ins w:id="64" w:author="Suresh Kumar, Vignesh" w:date="2024-07-30T12:45:00Z">
+              <w:r>
+                <w:rPr>
+                  <w:rFonts w:asciiTheme="majorHAnsi" w:hAnsiTheme="majorHAnsi" w:cs="Calibri"/>
+                  <w:bCs/>
+                  <w:iCs/>
+                  <w:sz w:val="21"/>
+                  <w:szCs w:val="21"/>
+                </w:rPr>
+                <w:fldChar w:fldCharType="begin"/>
+              </w:r>
+              <w:r>
+                <w:rPr>
+                  <w:rFonts w:asciiTheme="majorHAnsi" w:hAnsiTheme="majorHAnsi" w:cs="Calibri"/>
+                  <w:bCs/>
+                  <w:iCs/>
+                  <w:sz w:val="21"/>
+                  <w:szCs w:val="21"/>
+                </w:rPr>
+                <w:instrText>HYPERLINK "https://github.com/VigneshSK17/Unwrappd"</w:instrText>
+              </w:r>
+              <w:r>
+                <w:rPr>
+                  <w:rFonts w:asciiTheme="majorHAnsi" w:hAnsiTheme="majorHAnsi" w:cs="Calibri"/>
+                  <w:bCs/>
+                  <w:iCs/>
+                  <w:sz w:val="21"/>
+                  <w:szCs w:val="21"/>
+                </w:rPr>
+              </w:r>
+              <w:r>
+                <w:rPr>
+                  <w:rFonts w:asciiTheme="majorHAnsi" w:hAnsiTheme="majorHAnsi" w:cs="Calibri"/>
+                  <w:bCs/>
+                  <w:iCs/>
+                  <w:sz w:val="21"/>
+                  <w:szCs w:val="21"/>
+                </w:rPr>
+                <w:fldChar w:fldCharType="separate"/>
+              </w:r>
               <w:r>
                 <w:rPr>
                   <w:rStyle w:val="Hyperlink"/>
@@ -3396,7 +3585,34 @@
                 </w:rPr>
                 <w:t>GitHub</w:t>
               </w:r>
-            </w:hyperlink>
+              <w:r>
+                <w:rPr>
+                  <w:rFonts w:asciiTheme="majorHAnsi" w:hAnsiTheme="majorHAnsi" w:cs="Calibri"/>
+                  <w:bCs/>
+                  <w:iCs/>
+                  <w:sz w:val="21"/>
+                  <w:szCs w:val="21"/>
+                </w:rPr>
+                <w:fldChar w:fldCharType="end"/>
+              </w:r>
+            </w:ins>
+            <w:del w:id="65" w:author="Suresh Kumar, Vignesh" w:date="2024-07-30T12:44:00Z">
+              <w:r>
+                <w:rPr>
+                  <w:rPrChange w:id="66" w:author="Suresh Kumar, Vignesh" w:date="2024-07-30T12:44:00Z">
+                    <w:rPr>
+                      <w:rStyle w:val="Hyperlink"/>
+                      <w:rFonts w:asciiTheme="majorHAnsi" w:hAnsiTheme="majorHAnsi" w:cs="Calibri"/>
+                      <w:bCs/>
+                      <w:iCs/>
+                      <w:sz w:val="21"/>
+                      <w:szCs w:val="21"/>
+                    </w:rPr>
+                  </w:rPrChange>
+                </w:rPr>
+                <w:delText>GitHub</w:delText>
+              </w:r>
+            </w:del>
           </w:p>
         </w:tc>
       </w:tr>
@@ -3415,13 +3631,14 @@
           <w:tab w:val="left" w:pos="7920"/>
           <w:tab w:val="right" w:pos="10800"/>
         </w:tabs>
+        <w:spacing w:line="276" w:lineRule="auto"/>
         <w:ind w:left="144" w:firstLine="0"/>
         <w:rPr>
           <w:rFonts w:asciiTheme="majorHAnsi" w:hAnsiTheme="majorHAnsi" w:cs="Calibri"/>
           <w:sz w:val="21"/>
           <w:szCs w:val="21"/>
         </w:rPr>
-        <w:pPrChange w:id="41" w:author="Suresh Kumar, Vignesh" w:date="2024-06-22T21:13:00Z">
+        <w:pPrChange w:id="67" w:author="Suresh Kumar, Vignesh" w:date="2024-07-05T18:42:00Z">
           <w:pPr>
             <w:numPr>
               <w:numId w:val="14"/>
@@ -3429,12 +3646,13 @@
             <w:tabs>
               <w:tab w:val="left" w:pos="360"/>
               <w:tab w:val="left" w:pos="1440"/>
+              <w:tab w:val="num" w:pos="2160"/>
               <w:tab w:val="left" w:pos="5760"/>
               <w:tab w:val="left" w:pos="7920"/>
               <w:tab w:val="right" w:pos="10800"/>
             </w:tabs>
             <w:spacing w:line="276" w:lineRule="auto"/>
-            <w:ind w:left="144"/>
+            <w:ind w:left="144" w:hanging="360"/>
           </w:pPr>
         </w:pPrChange>
       </w:pPr>
@@ -3533,13 +3751,14 @@
           <w:tab w:val="left" w:pos="7920"/>
           <w:tab w:val="right" w:pos="10800"/>
         </w:tabs>
+        <w:spacing w:line="276" w:lineRule="auto"/>
         <w:ind w:left="144" w:firstLine="0"/>
         <w:rPr>
           <w:rFonts w:asciiTheme="majorHAnsi" w:hAnsiTheme="majorHAnsi" w:cs="Calibri"/>
           <w:sz w:val="21"/>
           <w:szCs w:val="21"/>
         </w:rPr>
-        <w:pPrChange w:id="42" w:author="Suresh Kumar, Vignesh" w:date="2024-06-22T21:13:00Z">
+        <w:pPrChange w:id="68" w:author="Suresh Kumar, Vignesh" w:date="2024-07-05T18:42:00Z">
           <w:pPr>
             <w:numPr>
               <w:numId w:val="14"/>
@@ -3547,12 +3766,13 @@
             <w:tabs>
               <w:tab w:val="left" w:pos="360"/>
               <w:tab w:val="left" w:pos="1440"/>
+              <w:tab w:val="num" w:pos="2160"/>
               <w:tab w:val="left" w:pos="5760"/>
               <w:tab w:val="left" w:pos="7920"/>
               <w:tab w:val="right" w:pos="10800"/>
             </w:tabs>
             <w:spacing w:line="276" w:lineRule="auto"/>
-            <w:ind w:left="144"/>
+            <w:ind w:left="144" w:hanging="360"/>
           </w:pPr>
         </w:pPrChange>
       </w:pPr>
@@ -3643,13 +3863,14 @@
           <w:tab w:val="left" w:pos="7920"/>
           <w:tab w:val="right" w:pos="10800"/>
         </w:tabs>
+        <w:spacing w:line="276" w:lineRule="auto"/>
         <w:ind w:left="144" w:firstLine="0"/>
         <w:rPr>
           <w:rFonts w:asciiTheme="majorHAnsi" w:hAnsiTheme="majorHAnsi" w:cs="Calibri"/>
           <w:sz w:val="21"/>
           <w:szCs w:val="21"/>
         </w:rPr>
-        <w:pPrChange w:id="43" w:author="Suresh Kumar, Vignesh" w:date="2024-06-22T21:13:00Z">
+        <w:pPrChange w:id="69" w:author="Suresh Kumar, Vignesh" w:date="2024-07-05T18:42:00Z">
           <w:pPr>
             <w:numPr>
               <w:numId w:val="14"/>
@@ -3657,12 +3878,13 @@
             <w:tabs>
               <w:tab w:val="left" w:pos="360"/>
               <w:tab w:val="left" w:pos="1440"/>
+              <w:tab w:val="num" w:pos="2160"/>
               <w:tab w:val="left" w:pos="5760"/>
               <w:tab w:val="left" w:pos="7920"/>
               <w:tab w:val="right" w:pos="10800"/>
             </w:tabs>
             <w:spacing w:line="276" w:lineRule="auto"/>
-            <w:ind w:left="144"/>
+            <w:ind w:left="144" w:hanging="360"/>
           </w:pPr>
         </w:pPrChange>
       </w:pPr>
@@ -3719,12 +3941,29 @@
       <w:r>
         <w:rPr>
           <w:rFonts w:asciiTheme="majorHAnsi" w:hAnsiTheme="majorHAnsi" w:cs="Calibri"/>
+          <w:sz w:val="21"/>
+          <w:szCs w:val="21"/>
+          <w:rPrChange w:id="70" w:author="Suresh Kumar, Vignesh" w:date="2024-07-09T11:40:00Z">
+            <w:rPr>
+              <w:rFonts w:asciiTheme="majorHAnsi" w:hAnsiTheme="majorHAnsi" w:cs="Calibri"/>
+              <w:b/>
+              <w:bCs/>
+              <w:sz w:val="21"/>
+              <w:szCs w:val="21"/>
+            </w:rPr>
+          </w:rPrChange>
+        </w:rPr>
+        <w:t>weekly sprints</w:t>
+      </w:r>
+      <w:r>
+        <w:rPr>
+          <w:rFonts w:asciiTheme="majorHAnsi" w:hAnsiTheme="majorHAnsi" w:cs="Calibri"/>
           <w:b/>
           <w:bCs/>
           <w:sz w:val="21"/>
           <w:szCs w:val="21"/>
         </w:rPr>
-        <w:t>weekly sprints.</w:t>
+        <w:t>.</w:t>
       </w:r>
     </w:p>
     <w:tbl>
@@ -3797,6 +4036,30 @@
               </w:rPr>
               <w:t xml:space="preserve"> </w:t>
             </w:r>
+            <w:del w:id="71" w:author="Suresh Kumar, Vignesh" w:date="2024-07-14T20:16:00Z">
+              <w:r>
+                <w:rPr>
+                  <w:rFonts w:asciiTheme="majorHAnsi" w:hAnsiTheme="majorHAnsi" w:cs="Calibri"/>
+                  <w:bCs/>
+                  <w:i/>
+                  <w:sz w:val="21"/>
+                  <w:szCs w:val="21"/>
+                </w:rPr>
+                <w:delText>SQLite</w:delText>
+              </w:r>
+            </w:del>
+            <w:ins w:id="72" w:author="Suresh Kumar, Vignesh" w:date="2024-07-14T20:16:00Z">
+              <w:r>
+                <w:rPr>
+                  <w:rFonts w:asciiTheme="majorHAnsi" w:hAnsiTheme="majorHAnsi" w:cs="Calibri"/>
+                  <w:bCs/>
+                  <w:i/>
+                  <w:sz w:val="21"/>
+                  <w:szCs w:val="21"/>
+                </w:rPr>
+                <w:t>MySQL</w:t>
+              </w:r>
+            </w:ins>
             <w:r>
               <w:rPr>
                 <w:rFonts w:asciiTheme="majorHAnsi" w:hAnsiTheme="majorHAnsi" w:cs="Calibri"/>
@@ -3805,20 +4068,8 @@
                 <w:sz w:val="21"/>
                 <w:szCs w:val="21"/>
               </w:rPr>
-              <w:t xml:space="preserve">SQLite, Rust, Axum, </w:t>
+              <w:t>, Rust, Axum, SQLx</w:t>
             </w:r>
-            <w:proofErr w:type="spellStart"/>
-            <w:r>
-              <w:rPr>
-                <w:rFonts w:asciiTheme="majorHAnsi" w:hAnsiTheme="majorHAnsi" w:cs="Calibri"/>
-                <w:bCs/>
-                <w:i/>
-                <w:sz w:val="21"/>
-                <w:szCs w:val="21"/>
-              </w:rPr>
-              <w:t>SQLx</w:t>
-            </w:r>
-            <w:proofErr w:type="spellEnd"/>
             <w:r>
               <w:rPr>
                 <w:rFonts w:asciiTheme="majorHAnsi" w:hAnsiTheme="majorHAnsi" w:cs="Calibri"/>
@@ -3829,17 +4080,73 @@
               </w:rPr>
               <w:t xml:space="preserve"> | </w:t>
             </w:r>
-            <w:r>
-              <w:rPr>
-                <w:rFonts w:asciiTheme="majorHAnsi" w:hAnsiTheme="majorHAnsi" w:cs="Calibri"/>
-                <w:bCs/>
-                <w:iCs/>
-                <w:sz w:val="21"/>
-                <w:szCs w:val="21"/>
-                <w:u w:val="single"/>
-              </w:rPr>
-              <w:t>GitHub</w:t>
-            </w:r>
+            <w:ins w:id="73" w:author="Suresh Kumar, Vignesh" w:date="2024-07-06T22:44:00Z">
+              <w:r>
+                <w:rPr>
+                  <w:rFonts w:asciiTheme="majorHAnsi" w:hAnsiTheme="majorHAnsi" w:cs="Calibri"/>
+                  <w:bCs/>
+                  <w:iCs/>
+                  <w:sz w:val="21"/>
+                  <w:szCs w:val="21"/>
+                  <w:u w:val="single"/>
+                </w:rPr>
+                <w:fldChar w:fldCharType="begin"/>
+              </w:r>
+              <w:r>
+                <w:rPr>
+                  <w:rFonts w:asciiTheme="majorHAnsi" w:hAnsiTheme="majorHAnsi" w:cs="Calibri"/>
+                  <w:bCs/>
+                  <w:iCs/>
+                  <w:sz w:val="21"/>
+                  <w:szCs w:val="21"/>
+                  <w:u w:val="single"/>
+                </w:rPr>
+                <w:instrText>HYPERLINK "https://github.com/VigneshSK17/cli_shortener"</w:instrText>
+              </w:r>
+              <w:r>
+                <w:rPr>
+                  <w:rFonts w:asciiTheme="majorHAnsi" w:hAnsiTheme="majorHAnsi" w:cs="Calibri"/>
+                  <w:bCs/>
+                  <w:iCs/>
+                  <w:sz w:val="21"/>
+                  <w:szCs w:val="21"/>
+                  <w:u w:val="single"/>
+                </w:rPr>
+              </w:r>
+              <w:r>
+                <w:rPr>
+                  <w:rFonts w:asciiTheme="majorHAnsi" w:hAnsiTheme="majorHAnsi" w:cs="Calibri"/>
+                  <w:bCs/>
+                  <w:iCs/>
+                  <w:sz w:val="21"/>
+                  <w:szCs w:val="21"/>
+                  <w:u w:val="single"/>
+                </w:rPr>
+                <w:fldChar w:fldCharType="separate"/>
+              </w:r>
+              <w:r>
+                <w:rPr>
+                  <w:rStyle w:val="Hyperlink"/>
+                  <w:rFonts w:asciiTheme="majorHAnsi" w:hAnsiTheme="majorHAnsi" w:cs="Calibri"/>
+                  <w:bCs/>
+                  <w:iCs/>
+                  <w:sz w:val="21"/>
+                  <w:szCs w:val="21"/>
+                </w:rPr>
+                <w:t>GitHub</w:t>
+              </w:r>
+              <w:r>
+                <w:rPr>
+                  <w:rFonts w:asciiTheme="majorHAnsi" w:hAnsiTheme="majorHAnsi" w:cs="Calibri"/>
+                  <w:bCs/>
+                  <w:iCs/>
+                  <w:sz w:val="21"/>
+                  <w:szCs w:val="21"/>
+                  <w:u w:val="single"/>
+                </w:rPr>
+                <w:fldChar w:fldCharType="end"/>
+              </w:r>
+            </w:ins>
           </w:p>
         </w:tc>
       </w:tr>
@@ -3858,13 +4165,14 @@
           <w:tab w:val="left" w:pos="7920"/>
           <w:tab w:val="right" w:pos="10800"/>
         </w:tabs>
+        <w:spacing w:line="276" w:lineRule="auto"/>
         <w:ind w:left="144" w:firstLine="0"/>
         <w:rPr>
           <w:rFonts w:asciiTheme="majorHAnsi" w:hAnsiTheme="majorHAnsi" w:cs="Calibri"/>
           <w:sz w:val="21"/>
           <w:szCs w:val="21"/>
         </w:rPr>
-        <w:pPrChange w:id="44" w:author="Suresh Kumar, Vignesh" w:date="2024-06-22T21:13:00Z">
+        <w:pPrChange w:id="74" w:author="Suresh Kumar, Vignesh" w:date="2024-07-05T18:42:00Z">
           <w:pPr>
             <w:numPr>
               <w:numId w:val="14"/>
@@ -3872,12 +4180,13 @@
             <w:tabs>
               <w:tab w:val="left" w:pos="360"/>
               <w:tab w:val="left" w:pos="1440"/>
+              <w:tab w:val="num" w:pos="2160"/>
               <w:tab w:val="left" w:pos="5760"/>
               <w:tab w:val="left" w:pos="7920"/>
               <w:tab w:val="right" w:pos="10800"/>
             </w:tabs>
             <w:spacing w:line="276" w:lineRule="auto"/>
-            <w:ind w:left="144"/>
+            <w:ind w:left="144" w:hanging="360"/>
           </w:pPr>
         </w:pPrChange>
       </w:pPr>
@@ -3900,22 +4209,19 @@
       <w:r>
         <w:rPr>
           <w:rFonts w:asciiTheme="majorHAnsi" w:hAnsiTheme="majorHAnsi" w:cs="Calibri"/>
-          <w:b/>
-          <w:bCs/>
-          <w:sz w:val="21"/>
-          <w:szCs w:val="21"/>
-        </w:rPr>
-        <w:t>500 million+</w:t>
-      </w:r>
-      <w:r>
-        <w:rPr>
-          <w:rFonts w:asciiTheme="majorHAnsi" w:hAnsiTheme="majorHAnsi" w:cs="Calibri"/>
-          <w:b/>
-          <w:bCs/>
-          <w:sz w:val="21"/>
-          <w:szCs w:val="21"/>
-        </w:rPr>
-        <w:t xml:space="preserve"> unique</w:t>
+          <w:sz w:val="21"/>
+          <w:szCs w:val="21"/>
+          <w:rPrChange w:id="75" w:author="Suresh Kumar, Vignesh" w:date="2024-07-09T11:40:00Z">
+            <w:rPr>
+              <w:rFonts w:asciiTheme="majorHAnsi" w:hAnsiTheme="majorHAnsi" w:cs="Calibri"/>
+              <w:b/>
+              <w:bCs/>
+              <w:sz w:val="21"/>
+              <w:szCs w:val="21"/>
+            </w:rPr>
+          </w:rPrChange>
+        </w:rPr>
+        <w:t>500 million+ unique</w:t>
       </w:r>
       <w:r>
         <w:rPr>
@@ -3948,13 +4254,14 @@
           <w:tab w:val="left" w:pos="7920"/>
           <w:tab w:val="right" w:pos="10800"/>
         </w:tabs>
+        <w:spacing w:line="276" w:lineRule="auto"/>
         <w:ind w:left="144" w:firstLine="0"/>
         <w:rPr>
           <w:rFonts w:asciiTheme="majorHAnsi" w:hAnsiTheme="majorHAnsi" w:cs="Calibri"/>
           <w:sz w:val="21"/>
           <w:szCs w:val="21"/>
         </w:rPr>
-        <w:pPrChange w:id="45" w:author="Suresh Kumar, Vignesh" w:date="2024-06-22T21:13:00Z">
+        <w:pPrChange w:id="76" w:author="Suresh Kumar, Vignesh" w:date="2024-07-05T18:42:00Z">
           <w:pPr>
             <w:numPr>
               <w:numId w:val="14"/>
@@ -3962,12 +4269,13 @@
             <w:tabs>
               <w:tab w:val="left" w:pos="360"/>
               <w:tab w:val="left" w:pos="1440"/>
+              <w:tab w:val="num" w:pos="2160"/>
               <w:tab w:val="left" w:pos="5760"/>
               <w:tab w:val="left" w:pos="7920"/>
               <w:tab w:val="right" w:pos="10800"/>
             </w:tabs>
             <w:spacing w:line="276" w:lineRule="auto"/>
-            <w:ind w:left="144"/>
+            <w:ind w:left="144" w:hanging="360"/>
           </w:pPr>
         </w:pPrChange>
       </w:pPr>
@@ -3977,33 +4285,50 @@
           <w:sz w:val="21"/>
           <w:szCs w:val="21"/>
         </w:rPr>
-        <w:t xml:space="preserve">Integrated PostgreSQL and </w:t>
-      </w:r>
-      <w:proofErr w:type="spellStart"/>
-      <w:r>
-        <w:rPr>
-          <w:rFonts w:asciiTheme="majorHAnsi" w:hAnsiTheme="majorHAnsi" w:cs="Calibri"/>
-          <w:sz w:val="21"/>
-          <w:szCs w:val="21"/>
-        </w:rPr>
-        <w:t>SQLx</w:t>
-      </w:r>
-      <w:proofErr w:type="spellEnd"/>
-      <w:r>
-        <w:rPr>
-          <w:rFonts w:asciiTheme="majorHAnsi" w:hAnsiTheme="majorHAnsi" w:cs="Calibri"/>
-          <w:sz w:val="21"/>
-          <w:szCs w:val="21"/>
-        </w:rPr>
-        <w:t xml:space="preserve"> to ensure reliable storage and up to </w:t>
-      </w:r>
-      <w:r>
-        <w:rPr>
-          <w:rFonts w:asciiTheme="majorHAnsi" w:hAnsiTheme="majorHAnsi" w:cs="Calibri"/>
-          <w:b/>
-          <w:bCs/>
-          <w:sz w:val="21"/>
-          <w:szCs w:val="21"/>
+        <w:t xml:space="preserve">Integrated </w:t>
+      </w:r>
+      <w:del w:id="77" w:author="Suresh Kumar, Vignesh" w:date="2024-07-14T20:16:00Z">
+        <w:r>
+          <w:rPr>
+            <w:rFonts w:asciiTheme="majorHAnsi" w:hAnsiTheme="majorHAnsi" w:cs="Calibri"/>
+            <w:sz w:val="21"/>
+            <w:szCs w:val="21"/>
+          </w:rPr>
+          <w:delText xml:space="preserve">PostgreSQL </w:delText>
+        </w:r>
+      </w:del>
+      <w:ins w:id="78" w:author="Suresh Kumar, Vignesh" w:date="2024-07-14T20:16:00Z">
+        <w:r>
+          <w:rPr>
+            <w:rFonts w:asciiTheme="majorHAnsi" w:hAnsiTheme="majorHAnsi" w:cs="Calibri"/>
+            <w:sz w:val="21"/>
+            <w:szCs w:val="21"/>
+          </w:rPr>
+          <w:t xml:space="preserve">MySQL </w:t>
+        </w:r>
+      </w:ins>
+      <w:r>
+        <w:rPr>
+          <w:rFonts w:asciiTheme="majorHAnsi" w:hAnsiTheme="majorHAnsi" w:cs="Calibri"/>
+          <w:sz w:val="21"/>
+          <w:szCs w:val="21"/>
+        </w:rPr>
+        <w:t xml:space="preserve">and SQLx to ensure reliable storage and up to </w:t>
+      </w:r>
+      <w:r>
+        <w:rPr>
+          <w:rFonts w:asciiTheme="majorHAnsi" w:hAnsiTheme="majorHAnsi" w:cs="Calibri"/>
+          <w:sz w:val="21"/>
+          <w:szCs w:val="21"/>
+          <w:rPrChange w:id="79" w:author="Suresh Kumar, Vignesh" w:date="2024-07-09T11:40:00Z">
+            <w:rPr>
+              <w:rFonts w:asciiTheme="majorHAnsi" w:hAnsiTheme="majorHAnsi" w:cs="Calibri"/>
+              <w:b/>
+              <w:bCs/>
+              <w:sz w:val="21"/>
+              <w:szCs w:val="21"/>
+            </w:rPr>
+          </w:rPrChange>
         </w:rPr>
         <w:t>5 concurrent retrievals</w:t>
       </w:r>
@@ -4030,13 +4355,14 @@
           <w:tab w:val="left" w:pos="7920"/>
           <w:tab w:val="right" w:pos="10800"/>
         </w:tabs>
+        <w:spacing w:line="276" w:lineRule="auto"/>
         <w:ind w:left="144" w:firstLine="0"/>
         <w:rPr>
           <w:rFonts w:asciiTheme="majorHAnsi" w:hAnsiTheme="majorHAnsi" w:cs="Calibri"/>
           <w:sz w:val="21"/>
           <w:szCs w:val="21"/>
         </w:rPr>
-        <w:pPrChange w:id="46" w:author="Suresh Kumar, Vignesh" w:date="2024-06-22T21:13:00Z">
+        <w:pPrChange w:id="80" w:author="Suresh Kumar, Vignesh" w:date="2024-07-05T18:42:00Z">
           <w:pPr>
             <w:numPr>
               <w:numId w:val="14"/>
@@ -4044,12 +4370,13 @@
             <w:tabs>
               <w:tab w:val="left" w:pos="360"/>
               <w:tab w:val="left" w:pos="1440"/>
+              <w:tab w:val="num" w:pos="2160"/>
               <w:tab w:val="left" w:pos="5760"/>
               <w:tab w:val="left" w:pos="7920"/>
               <w:tab w:val="right" w:pos="10800"/>
             </w:tabs>
             <w:spacing w:line="276" w:lineRule="auto"/>
-            <w:ind w:left="144"/>
+            <w:ind w:left="144" w:hanging="360"/>
           </w:pPr>
         </w:pPrChange>
       </w:pPr>
@@ -4064,10 +4391,17 @@
       <w:r>
         <w:rPr>
           <w:rFonts w:asciiTheme="majorHAnsi" w:hAnsiTheme="majorHAnsi" w:cs="Calibri"/>
-          <w:b/>
-          <w:bCs/>
-          <w:sz w:val="21"/>
-          <w:szCs w:val="21"/>
+          <w:sz w:val="21"/>
+          <w:szCs w:val="21"/>
+          <w:rPrChange w:id="81" w:author="Suresh Kumar, Vignesh" w:date="2024-07-09T11:40:00Z">
+            <w:rPr>
+              <w:rFonts w:asciiTheme="majorHAnsi" w:hAnsiTheme="majorHAnsi" w:cs="Calibri"/>
+              <w:b/>
+              <w:bCs/>
+              <w:sz w:val="21"/>
+              <w:szCs w:val="21"/>
+            </w:rPr>
+          </w:rPrChange>
         </w:rPr>
         <w:t>20%</w:t>
       </w:r>
@@ -4162,6 +4496,7 @@
           <w:tab w:val="left" w:pos="7920"/>
           <w:tab w:val="right" w:pos="10800"/>
         </w:tabs>
+        <w:spacing w:line="276" w:lineRule="auto"/>
         <w:ind w:left="142"/>
         <w:rPr>
           <w:rFonts w:asciiTheme="majorHAnsi" w:hAnsiTheme="majorHAnsi" w:cs="Calibri"/>
@@ -4169,6 +4504,18 @@
           <w:sz w:val="21"/>
           <w:szCs w:val="21"/>
         </w:rPr>
+        <w:pPrChange w:id="82" w:author="Suresh Kumar, Vignesh" w:date="2024-07-05T18:42:00Z">
+          <w:pPr>
+            <w:tabs>
+              <w:tab w:val="left" w:pos="360"/>
+              <w:tab w:val="left" w:pos="2070"/>
+              <w:tab w:val="left" w:pos="5760"/>
+              <w:tab w:val="left" w:pos="7920"/>
+              <w:tab w:val="right" w:pos="10800"/>
+            </w:tabs>
+            <w:ind w:left="142"/>
+          </w:pPr>
+        </w:pPrChange>
       </w:pPr>
       <w:r>
         <w:rPr>
@@ -4215,8 +4562,61 @@
           <w:sz w:val="21"/>
           <w:szCs w:val="21"/>
         </w:rPr>
-        <w:t xml:space="preserve"> Go, Rust, SQL (SQLite), JavaScript/Typescript, F#</w:t>
-      </w:r>
+        <w:t xml:space="preserve"> Go, Rust, SQL</w:t>
+      </w:r>
+      <w:ins w:id="83" w:author="Suresh Kumar, Vignesh" w:date="2024-07-14T20:16:00Z">
+        <w:r>
+          <w:rPr>
+            <w:rFonts w:asciiTheme="majorHAnsi" w:hAnsiTheme="majorHAnsi" w:cs="Calibri"/>
+            <w:iCs/>
+            <w:sz w:val="21"/>
+            <w:szCs w:val="21"/>
+          </w:rPr>
+          <w:t xml:space="preserve">, </w:t>
+        </w:r>
+      </w:ins>
+      <w:del w:id="84" w:author="Suresh Kumar, Vignesh" w:date="2024-07-14T20:16:00Z">
+        <w:r>
+          <w:rPr>
+            <w:rFonts w:asciiTheme="majorHAnsi" w:hAnsiTheme="majorHAnsi" w:cs="Calibri"/>
+            <w:iCs/>
+            <w:sz w:val="21"/>
+            <w:szCs w:val="21"/>
+          </w:rPr>
+          <w:delText xml:space="preserve"> (SQLite), </w:delText>
+        </w:r>
+      </w:del>
+      <w:r>
+        <w:rPr>
+          <w:rFonts w:asciiTheme="majorHAnsi" w:hAnsiTheme="majorHAnsi" w:cs="Calibri"/>
+          <w:iCs/>
+          <w:sz w:val="21"/>
+          <w:szCs w:val="21"/>
+        </w:rPr>
+        <w:t>JavaScript/Typescript,</w:t>
+      </w:r>
+      <w:ins w:id="85" w:author="Suresh Kumar, Vignesh" w:date="2024-07-08T11:10:00Z">
+        <w:r>
+          <w:rPr>
+            <w:rFonts w:asciiTheme="majorHAnsi" w:hAnsiTheme="majorHAnsi" w:cs="Calibri"/>
+            <w:iCs/>
+            <w:sz w:val="21"/>
+            <w:szCs w:val="21"/>
+          </w:rPr>
+          <w:t xml:space="preserve"> Bash, F#</w:t>
+        </w:r>
+      </w:ins>
+      <w:del w:id="86" w:author="Suresh Kumar, Vignesh" w:date="2024-07-08T11:10:00Z">
+        <w:r>
+          <w:rPr>
+            <w:rFonts w:asciiTheme="majorHAnsi" w:hAnsiTheme="majorHAnsi" w:cs="Calibri"/>
+            <w:iCs/>
+            <w:sz w:val="21"/>
+            <w:szCs w:val="21"/>
+          </w:rPr>
+          <w:delText xml:space="preserve"> F#</w:delText>
+        </w:r>
+      </w:del>
     </w:p>
     <w:p>
       <w:pPr>
@@ -4227,6 +4627,7 @@
           <w:tab w:val="left" w:pos="7920"/>
           <w:tab w:val="right" w:pos="10800"/>
         </w:tabs>
+        <w:spacing w:line="276" w:lineRule="auto"/>
         <w:ind w:left="142"/>
         <w:rPr>
           <w:rFonts w:asciiTheme="majorHAnsi" w:hAnsiTheme="majorHAnsi" w:cs="Calibri"/>
@@ -4234,6 +4635,18 @@
           <w:sz w:val="21"/>
           <w:szCs w:val="21"/>
         </w:rPr>
+        <w:pPrChange w:id="87" w:author="Suresh Kumar, Vignesh" w:date="2024-07-05T18:42:00Z">
+          <w:pPr>
+            <w:tabs>
+              <w:tab w:val="left" w:pos="360"/>
+              <w:tab w:val="left" w:pos="2070"/>
+              <w:tab w:val="left" w:pos="5760"/>
+              <w:tab w:val="left" w:pos="7920"/>
+              <w:tab w:val="right" w:pos="10800"/>
+            </w:tabs>
+            <w:ind w:left="142"/>
+          </w:pPr>
+        </w:pPrChange>
       </w:pPr>
       <w:r>
         <w:rPr>
@@ -4334,8 +4747,19 @@
           <w:sz w:val="21"/>
           <w:szCs w:val="21"/>
         </w:rPr>
-        <w:t xml:space="preserve">Firebase, Selenium, Android, React, SQLite, </w:t>
-      </w:r>
+        <w:t xml:space="preserve">Firebase, Selenium, Android, React, </w:t>
+      </w:r>
+      <w:ins w:id="88" w:author="Suresh Kumar, Vignesh" w:date="2024-07-14T20:16:00Z">
+        <w:r>
+          <w:rPr>
+            <w:rFonts w:asciiTheme="majorHAnsi" w:hAnsiTheme="majorHAnsi" w:cs="Calibri"/>
+            <w:iCs/>
+            <w:sz w:val="21"/>
+            <w:szCs w:val="21"/>
+          </w:rPr>
+          <w:t xml:space="preserve">MySQL, </w:t>
+        </w:r>
+      </w:ins>
       <w:r>
         <w:rPr>
           <w:rFonts w:asciiTheme="majorHAnsi" w:hAnsiTheme="majorHAnsi" w:cs="Calibri"/>
@@ -4343,6 +4767,15 @@
           <w:sz w:val="21"/>
           <w:szCs w:val="21"/>
         </w:rPr>
+        <w:t xml:space="preserve">SQLite, </w:t>
+      </w:r>
+      <w:r>
+        <w:rPr>
+          <w:rFonts w:asciiTheme="majorHAnsi" w:hAnsiTheme="majorHAnsi" w:cs="Calibri"/>
+          <w:iCs/>
+          <w:sz w:val="21"/>
+          <w:szCs w:val="21"/>
+        </w:rPr>
         <w:t>R</w:t>
       </w:r>
       <w:r>
@@ -4354,24 +4787,26 @@
         </w:rPr>
         <w:t>obot Operating System</w:t>
       </w:r>
-      <w:r>
-        <w:rPr>
-          <w:rFonts w:asciiTheme="majorHAnsi" w:hAnsiTheme="majorHAnsi" w:cs="Calibri"/>
-          <w:iCs/>
-          <w:sz w:val="21"/>
-          <w:szCs w:val="21"/>
-        </w:rPr>
-        <w:t xml:space="preserve">, </w:t>
-      </w:r>
-      <w:r>
-        <w:rPr>
-          <w:rFonts w:asciiTheme="majorHAnsi" w:hAnsiTheme="majorHAnsi" w:cs="Calibri"/>
-          <w:iCs/>
-          <w:sz w:val="21"/>
-          <w:szCs w:val="21"/>
-        </w:rPr>
-        <w:t>Vim</w:t>
-      </w:r>
+      <w:del w:id="89" w:author="Suresh Kumar, Vignesh" w:date="2024-07-14T20:16:00Z">
+        <w:r>
+          <w:rPr>
+            <w:rFonts w:asciiTheme="majorHAnsi" w:hAnsiTheme="majorHAnsi" w:cs="Calibri"/>
+            <w:iCs/>
+            <w:sz w:val="21"/>
+            <w:szCs w:val="21"/>
+          </w:rPr>
+          <w:delText xml:space="preserve">, </w:delText>
+        </w:r>
+        <w:r>
+          <w:rPr>
+            <w:rFonts w:asciiTheme="majorHAnsi" w:hAnsiTheme="majorHAnsi" w:cs="Calibri"/>
+            <w:iCs/>
+            <w:sz w:val="21"/>
+            <w:szCs w:val="21"/>
+          </w:rPr>
+          <w:delText>Vim</w:delText>
+        </w:r>
+      </w:del>
     </w:p>
     <w:p>
       <w:pPr>
@@ -4382,14 +4817,27 @@
           <w:tab w:val="left" w:pos="7920"/>
           <w:tab w:val="right" w:pos="10800"/>
         </w:tabs>
+        <w:spacing w:line="276" w:lineRule="auto"/>
         <w:ind w:left="142"/>
         <w:rPr>
-          <w:del w:id="47" w:author="Suresh Kumar, Vignesh" w:date="2024-06-22T21:16:00Z"/>
+          <w:del w:id="90" w:author="Suresh Kumar, Vignesh" w:date="2024-06-22T21:16:00Z"/>
           <w:rFonts w:asciiTheme="majorHAnsi" w:hAnsiTheme="majorHAnsi" w:cs="Calibri"/>
           <w:iCs/>
           <w:sz w:val="21"/>
           <w:szCs w:val="21"/>
         </w:rPr>
+        <w:pPrChange w:id="91" w:author="Suresh Kumar, Vignesh" w:date="2024-07-05T18:42:00Z">
+          <w:pPr>
+            <w:tabs>
+              <w:tab w:val="left" w:pos="360"/>
+              <w:tab w:val="left" w:pos="2070"/>
+              <w:tab w:val="left" w:pos="5760"/>
+              <w:tab w:val="left" w:pos="7920"/>
+              <w:tab w:val="right" w:pos="10800"/>
+            </w:tabs>
+            <w:ind w:left="142"/>
+          </w:pPr>
+        </w:pPrChange>
       </w:pPr>
       <w:r>
         <w:rPr>
@@ -4429,6 +4877,7 @@
           <w:tab w:val="left" w:pos="7920"/>
           <w:tab w:val="right" w:pos="10800"/>
         </w:tabs>
+        <w:spacing w:line="276" w:lineRule="auto"/>
         <w:ind w:left="142"/>
         <w:rPr>
           <w:rFonts w:asciiTheme="majorHAnsi" w:hAnsiTheme="majorHAnsi" w:cs="Calibri"/>
@@ -4436,8 +4885,20 @@
           <w:sz w:val="21"/>
           <w:szCs w:val="21"/>
         </w:rPr>
-      </w:pPr>
-      <w:del w:id="48" w:author="Suresh Kumar, Vignesh" w:date="2024-06-22T19:47:00Z">
+        <w:pPrChange w:id="92" w:author="Suresh Kumar, Vignesh" w:date="2024-07-05T18:42:00Z">
+          <w:pPr>
+            <w:tabs>
+              <w:tab w:val="left" w:pos="360"/>
+              <w:tab w:val="left" w:pos="2070"/>
+              <w:tab w:val="left" w:pos="5760"/>
+              <w:tab w:val="left" w:pos="7920"/>
+              <w:tab w:val="right" w:pos="10800"/>
+            </w:tabs>
+            <w:ind w:left="142"/>
+          </w:pPr>
+        </w:pPrChange>
+      </w:pPr>
+      <w:del w:id="93" w:author="Suresh Kumar, Vignesh" w:date="2024-06-22T19:47:00Z">
         <w:r>
           <w:rPr>
             <w:rFonts w:asciiTheme="majorHAnsi" w:hAnsiTheme="majorHAnsi" w:cs="Calibri"/>
@@ -4487,7 +4948,7 @@
       </w:del>
     </w:p>
     <w:sectPr>
-      <w:headerReference w:type="default" r:id="rId13"/>
+      <w:headerReference w:type="default" r:id="rId12"/>
       <w:pgSz w:w="12240" w:h="15840" w:code="1"/>
       <w:pgMar w:top="720" w:right="720" w:bottom="720" w:left="720" w:header="360" w:footer="706" w:gutter="0"/>
       <w:cols w:space="708"/>
@@ -7385,6 +7846,7 @@
   <w:style w:type="character" w:default="1" w:styleId="DefaultParagraphFont">
     <w:name w:val="Default Paragraph Font"/>
     <w:uiPriority w:val="1"/>
+    <w:semiHidden/>
     <w:unhideWhenUsed/>
   </w:style>
   <w:style w:type="table" w:default="1" w:styleId="TableNormal">

</xml_diff>